<commit_message>
Added database schema in Project Proposal doc
</commit_message>
<xml_diff>
--- a/Project Proposal.docx
+++ b/Project Proposal.docx
@@ -96,7 +96,7 @@
         <w:rPr>
           <w:rtl w:val="0"/>
         </w:rPr>
-        <w:t xml:space="preserve">The new age online stationery shop that provides a variety of stationeries for individuals, students, schools, organizations, and offices along with the feature of subscription based stationery supplies and customized stationery products.</w:t>
+        <w:t xml:space="preserve">The new age online stationery shop provides a variety of stationeries for individuals, students, schools, organizations, and offices along with the feature of subscription based stationery supplies and customized stationery products.</w:t>
       </w:r>
     </w:p>
     <w:p>
@@ -131,7 +131,7 @@
       <w:pPr>
         <w:numPr>
           <w:ilvl w:val="0"/>
-          <w:numId w:val="2"/>
+          <w:numId w:val="3"/>
         </w:numPr>
         <w:ind w:left="720" w:hanging="360"/>
         <w:rPr>
@@ -149,7 +149,7 @@
       <w:pPr>
         <w:numPr>
           <w:ilvl w:val="0"/>
-          <w:numId w:val="2"/>
+          <w:numId w:val="3"/>
         </w:numPr>
         <w:ind w:left="720" w:hanging="360"/>
         <w:rPr>
@@ -167,7 +167,25 @@
       <w:pPr>
         <w:numPr>
           <w:ilvl w:val="0"/>
-          <w:numId w:val="2"/>
+          <w:numId w:val="3"/>
+        </w:numPr>
+        <w:ind w:left="720" w:hanging="360"/>
+        <w:rPr>
+          <w:u w:val="none"/>
+        </w:rPr>
+      </w:pPr>
+      <w:r>
+        <w:rPr>
+          <w:rtl w:val="0"/>
+        </w:rPr>
+        <w:t xml:space="preserve">User authentication</w:t>
+      </w:r>
+    </w:p>
+    <w:p>
+      <w:pPr>
+        <w:numPr>
+          <w:ilvl w:val="0"/>
+          <w:numId w:val="3"/>
         </w:numPr>
         <w:ind w:left="720" w:hanging="360"/>
         <w:rPr>
@@ -185,7 +203,7 @@
       <w:pPr>
         <w:numPr>
           <w:ilvl w:val="0"/>
-          <w:numId w:val="2"/>
+          <w:numId w:val="3"/>
         </w:numPr>
         <w:ind w:left="720" w:hanging="360"/>
         <w:rPr>
@@ -203,7 +221,7 @@
       <w:pPr>
         <w:numPr>
           <w:ilvl w:val="0"/>
-          <w:numId w:val="2"/>
+          <w:numId w:val="3"/>
         </w:numPr>
         <w:ind w:left="720" w:hanging="360"/>
         <w:rPr>
@@ -221,7 +239,7 @@
       <w:pPr>
         <w:numPr>
           <w:ilvl w:val="0"/>
-          <w:numId w:val="2"/>
+          <w:numId w:val="3"/>
         </w:numPr>
         <w:ind w:left="720" w:hanging="360"/>
         <w:rPr>
@@ -239,7 +257,7 @@
       <w:pPr>
         <w:numPr>
           <w:ilvl w:val="0"/>
-          <w:numId w:val="2"/>
+          <w:numId w:val="3"/>
         </w:numPr>
         <w:ind w:left="720" w:hanging="360"/>
         <w:rPr>
@@ -257,43 +275,7 @@
       <w:pPr>
         <w:numPr>
           <w:ilvl w:val="0"/>
-          <w:numId w:val="2"/>
-        </w:numPr>
-        <w:ind w:left="720" w:hanging="360"/>
-        <w:rPr>
-          <w:u w:val="none"/>
-        </w:rPr>
-      </w:pPr>
-      <w:r>
-        <w:rPr>
-          <w:rtl w:val="0"/>
-        </w:rPr>
-        <w:t xml:space="preserve">Option to choose delivery date for order.</w:t>
-      </w:r>
-    </w:p>
-    <w:p>
-      <w:pPr>
-        <w:numPr>
-          <w:ilvl w:val="0"/>
-          <w:numId w:val="2"/>
-        </w:numPr>
-        <w:ind w:left="720" w:hanging="360"/>
-        <w:rPr>
-          <w:u w:val="none"/>
-        </w:rPr>
-      </w:pPr>
-      <w:r>
-        <w:rPr>
-          <w:rtl w:val="0"/>
-        </w:rPr>
-        <w:t xml:space="preserve">Order tracking.</w:t>
-      </w:r>
-    </w:p>
-    <w:p>
-      <w:pPr>
-        <w:numPr>
-          <w:ilvl w:val="0"/>
-          <w:numId w:val="2"/>
+          <w:numId w:val="3"/>
         </w:numPr>
         <w:ind w:left="720" w:hanging="360"/>
         <w:rPr>
@@ -305,42 +287,6 @@
           <w:rtl w:val="0"/>
         </w:rPr>
         <w:t xml:space="preserve">Automatic bill generation.</w:t>
-      </w:r>
-    </w:p>
-    <w:p>
-      <w:pPr>
-        <w:numPr>
-          <w:ilvl w:val="0"/>
-          <w:numId w:val="2"/>
-        </w:numPr>
-        <w:ind w:left="720" w:hanging="360"/>
-        <w:rPr>
-          <w:u w:val="none"/>
-        </w:rPr>
-      </w:pPr>
-      <w:r>
-        <w:rPr>
-          <w:rtl w:val="0"/>
-        </w:rPr>
-        <w:t xml:space="preserve">Grievance/complaints per order and per product, and option for refund/exchange.</w:t>
-      </w:r>
-    </w:p>
-    <w:p>
-      <w:pPr>
-        <w:numPr>
-          <w:ilvl w:val="0"/>
-          <w:numId w:val="2"/>
-        </w:numPr>
-        <w:ind w:left="720" w:hanging="360"/>
-        <w:rPr>
-          <w:u w:val="none"/>
-        </w:rPr>
-      </w:pPr>
-      <w:r>
-        <w:rPr>
-          <w:rtl w:val="0"/>
-        </w:rPr>
-        <w:t xml:space="preserve">Users can give feedback for each product they have received.</w:t>
       </w:r>
     </w:p>
     <w:p>
@@ -361,7 +307,7 @@
       <w:pPr>
         <w:numPr>
           <w:ilvl w:val="0"/>
-          <w:numId w:val="1"/>
+          <w:numId w:val="2"/>
         </w:numPr>
         <w:ind w:left="720" w:hanging="360"/>
         <w:rPr>
@@ -379,7 +325,7 @@
       <w:pPr>
         <w:numPr>
           <w:ilvl w:val="0"/>
-          <w:numId w:val="1"/>
+          <w:numId w:val="2"/>
         </w:numPr>
         <w:ind w:left="720" w:hanging="360"/>
         <w:rPr>
@@ -397,25 +343,25 @@
       <w:pPr>
         <w:numPr>
           <w:ilvl w:val="0"/>
-          <w:numId w:val="1"/>
-        </w:numPr>
-        <w:ind w:left="720" w:hanging="360"/>
-        <w:rPr>
-          <w:u w:val="none"/>
-        </w:rPr>
-      </w:pPr>
-      <w:r>
-        <w:rPr>
-          <w:rtl w:val="0"/>
-        </w:rPr>
-        <w:t xml:space="preserve">In addition to selecting delivery date, an additional option for users to choose delivery time slot as well.</w:t>
-      </w:r>
-    </w:p>
-    <w:p>
-      <w:pPr>
-        <w:numPr>
-          <w:ilvl w:val="0"/>
-          <w:numId w:val="1"/>
+          <w:numId w:val="2"/>
+        </w:numPr>
+        <w:ind w:left="720" w:hanging="360"/>
+        <w:rPr>
+          <w:u w:val="none"/>
+        </w:rPr>
+      </w:pPr>
+      <w:r>
+        <w:rPr>
+          <w:rtl w:val="0"/>
+        </w:rPr>
+        <w:t xml:space="preserve">Selecting delivery date, and additional option for users to choose delivery time slot as well.</w:t>
+      </w:r>
+    </w:p>
+    <w:p>
+      <w:pPr>
+        <w:numPr>
+          <w:ilvl w:val="0"/>
+          <w:numId w:val="2"/>
         </w:numPr>
         <w:ind w:left="720" w:hanging="360"/>
         <w:rPr>
@@ -433,7 +379,7 @@
       <w:pPr>
         <w:numPr>
           <w:ilvl w:val="0"/>
-          <w:numId w:val="1"/>
+          <w:numId w:val="2"/>
         </w:numPr>
         <w:ind w:left="720" w:hanging="360"/>
         <w:rPr>
@@ -451,7 +397,7 @@
       <w:pPr>
         <w:numPr>
           <w:ilvl w:val="0"/>
-          <w:numId w:val="1"/>
+          <w:numId w:val="2"/>
         </w:numPr>
         <w:ind w:left="720" w:hanging="360"/>
         <w:rPr>
@@ -463,6 +409,1036 @@
           <w:rtl w:val="0"/>
         </w:rPr>
         <w:t xml:space="preserve">Recommendations based on users past purchases.</w:t>
+      </w:r>
+    </w:p>
+    <w:p>
+      <w:pPr>
+        <w:numPr>
+          <w:ilvl w:val="0"/>
+          <w:numId w:val="2"/>
+        </w:numPr>
+        <w:ind w:left="720" w:hanging="360"/>
+      </w:pPr>
+      <w:r>
+        <w:rPr>
+          <w:rtl w:val="0"/>
+        </w:rPr>
+        <w:t xml:space="preserve">Order tracking.</w:t>
+      </w:r>
+    </w:p>
+    <w:p>
+      <w:pPr>
+        <w:numPr>
+          <w:ilvl w:val="0"/>
+          <w:numId w:val="2"/>
+        </w:numPr>
+        <w:ind w:left="720" w:hanging="360"/>
+      </w:pPr>
+      <w:r>
+        <w:rPr>
+          <w:rtl w:val="0"/>
+        </w:rPr>
+        <w:t xml:space="preserve">Grievance/complaints per product per order, and option for refund/exchange.</w:t>
+      </w:r>
+    </w:p>
+    <w:p>
+      <w:pPr>
+        <w:numPr>
+          <w:ilvl w:val="0"/>
+          <w:numId w:val="2"/>
+        </w:numPr>
+        <w:ind w:left="720" w:hanging="360"/>
+      </w:pPr>
+      <w:r>
+        <w:rPr>
+          <w:rtl w:val="0"/>
+        </w:rPr>
+        <w:t xml:space="preserve">Users can give feedback for each product they have received.</w:t>
+      </w:r>
+    </w:p>
+    <w:p>
+      <w:pPr>
+        <w:pStyle w:val="Heading1"/>
+        <w:rPr/>
+      </w:pPr>
+      <w:bookmarkStart w:colFirst="0" w:colLast="0" w:name="_j6a5kegtbuo9" w:id="7"/>
+      <w:bookmarkEnd w:id="7"/>
+      <w:r>
+        <w:rPr>
+          <w:rtl w:val="0"/>
+        </w:rPr>
+        <w:t xml:space="preserve">Database Schema</w:t>
+      </w:r>
+    </w:p>
+    <w:p>
+      <w:pPr>
+        <w:pStyle w:val="Subtitle"/>
+        <w:rPr/>
+      </w:pPr>
+      <w:bookmarkStart w:colFirst="0" w:colLast="0" w:name="_mrtwptg6gm5c" w:id="8"/>
+      <w:bookmarkEnd w:id="8"/>
+      <w:r>
+        <w:rPr>
+          <w:rtl w:val="0"/>
+        </w:rPr>
+        <w:t xml:space="preserve">Date: 7 October 2022</w:t>
+      </w:r>
+    </w:p>
+    <w:p>
+      <w:pPr>
+        <w:pStyle w:val="Heading2"/>
+        <w:rPr/>
+      </w:pPr>
+      <w:bookmarkStart w:colFirst="0" w:colLast="0" w:name="_ym4nbbpd7h0" w:id="9"/>
+      <w:bookmarkEnd w:id="9"/>
+      <w:r>
+        <w:rPr>
+          <w:rtl w:val="0"/>
+        </w:rPr>
+        <w:t xml:space="preserve">Entities</w:t>
+      </w:r>
+    </w:p>
+    <w:p>
+      <w:pPr>
+        <w:numPr>
+          <w:ilvl w:val="0"/>
+          <w:numId w:val="1"/>
+        </w:numPr>
+        <w:ind w:left="720" w:hanging="360"/>
+        <w:rPr>
+          <w:b w:val="1"/>
+        </w:rPr>
+      </w:pPr>
+      <w:r>
+        <w:rPr>
+          <w:b w:val="1"/>
+          <w:rtl w:val="0"/>
+        </w:rPr>
+        <w:t xml:space="preserve">Customer</w:t>
+      </w:r>
+    </w:p>
+    <w:p>
+      <w:pPr>
+        <w:numPr>
+          <w:ilvl w:val="1"/>
+          <w:numId w:val="1"/>
+        </w:numPr>
+        <w:ind w:left="1440" w:hanging="360"/>
+        <w:rPr>
+          <w:b w:val="1"/>
+        </w:rPr>
+      </w:pPr>
+      <w:r>
+        <w:rPr>
+          <w:b w:val="1"/>
+          <w:rtl w:val="0"/>
+        </w:rPr>
+        <w:t xml:space="preserve">customer_id</w:t>
+      </w:r>
+    </w:p>
+    <w:p>
+      <w:pPr>
+        <w:numPr>
+          <w:ilvl w:val="1"/>
+          <w:numId w:val="1"/>
+        </w:numPr>
+        <w:ind w:left="1440" w:hanging="360"/>
+        <w:rPr>
+          <w:u w:val="none"/>
+        </w:rPr>
+      </w:pPr>
+      <w:r>
+        <w:rPr>
+          <w:rtl w:val="0"/>
+        </w:rPr>
+        <w:t xml:space="preserve">email</w:t>
+      </w:r>
+    </w:p>
+    <w:p>
+      <w:pPr>
+        <w:numPr>
+          <w:ilvl w:val="1"/>
+          <w:numId w:val="1"/>
+        </w:numPr>
+        <w:ind w:left="1440" w:hanging="360"/>
+      </w:pPr>
+      <w:r>
+        <w:rPr>
+          <w:rtl w:val="0"/>
+        </w:rPr>
+        <w:t xml:space="preserve">phone_number</w:t>
+      </w:r>
+    </w:p>
+    <w:p>
+      <w:pPr>
+        <w:numPr>
+          <w:ilvl w:val="1"/>
+          <w:numId w:val="1"/>
+        </w:numPr>
+        <w:ind w:left="1440" w:hanging="360"/>
+        <w:rPr>
+          <w:u w:val="none"/>
+        </w:rPr>
+      </w:pPr>
+      <w:r>
+        <w:rPr>
+          <w:rtl w:val="0"/>
+        </w:rPr>
+        <w:t xml:space="preserve">first_name</w:t>
+      </w:r>
+    </w:p>
+    <w:p>
+      <w:pPr>
+        <w:numPr>
+          <w:ilvl w:val="1"/>
+          <w:numId w:val="1"/>
+        </w:numPr>
+        <w:ind w:left="1440" w:hanging="360"/>
+        <w:rPr>
+          <w:u w:val="none"/>
+        </w:rPr>
+      </w:pPr>
+      <w:r>
+        <w:rPr>
+          <w:rtl w:val="0"/>
+        </w:rPr>
+        <w:t xml:space="preserve">last_name</w:t>
+      </w:r>
+    </w:p>
+    <w:p>
+      <w:pPr>
+        <w:numPr>
+          <w:ilvl w:val="1"/>
+          <w:numId w:val="1"/>
+        </w:numPr>
+        <w:ind w:left="1440" w:hanging="360"/>
+        <w:rPr>
+          <w:u w:val="none"/>
+        </w:rPr>
+      </w:pPr>
+      <w:r>
+        <w:rPr>
+          <w:rtl w:val="0"/>
+        </w:rPr>
+        <w:t xml:space="preserve">address</w:t>
+      </w:r>
+    </w:p>
+    <w:p>
+      <w:pPr>
+        <w:numPr>
+          <w:ilvl w:val="1"/>
+          <w:numId w:val="1"/>
+        </w:numPr>
+        <w:ind w:left="1440" w:hanging="360"/>
+        <w:rPr>
+          <w:u w:val="none"/>
+        </w:rPr>
+      </w:pPr>
+      <w:r>
+        <w:rPr>
+          <w:rtl w:val="0"/>
+        </w:rPr>
+        <w:t xml:space="preserve">city</w:t>
+      </w:r>
+    </w:p>
+    <w:p>
+      <w:pPr>
+        <w:numPr>
+          <w:ilvl w:val="1"/>
+          <w:numId w:val="1"/>
+        </w:numPr>
+        <w:ind w:left="1440" w:hanging="360"/>
+        <w:rPr>
+          <w:u w:val="none"/>
+        </w:rPr>
+      </w:pPr>
+      <w:r>
+        <w:rPr>
+          <w:rtl w:val="0"/>
+        </w:rPr>
+        <w:t xml:space="preserve">State</w:t>
+      </w:r>
+    </w:p>
+    <w:p>
+      <w:pPr>
+        <w:numPr>
+          <w:ilvl w:val="1"/>
+          <w:numId w:val="1"/>
+        </w:numPr>
+        <w:ind w:left="1440" w:hanging="360"/>
+        <w:rPr>
+          <w:u w:val="none"/>
+        </w:rPr>
+      </w:pPr>
+      <w:r>
+        <w:rPr>
+          <w:rtl w:val="0"/>
+        </w:rPr>
+        <w:t xml:space="preserve">pincode</w:t>
+      </w:r>
+    </w:p>
+    <w:p>
+      <w:pPr>
+        <w:numPr>
+          <w:ilvl w:val="0"/>
+          <w:numId w:val="1"/>
+        </w:numPr>
+        <w:ind w:left="720" w:hanging="360"/>
+        <w:rPr>
+          <w:b w:val="1"/>
+        </w:rPr>
+      </w:pPr>
+      <w:r>
+        <w:rPr>
+          <w:b w:val="1"/>
+          <w:rtl w:val="0"/>
+        </w:rPr>
+        <w:t xml:space="preserve">Supplier</w:t>
+      </w:r>
+    </w:p>
+    <w:p>
+      <w:pPr>
+        <w:numPr>
+          <w:ilvl w:val="1"/>
+          <w:numId w:val="1"/>
+        </w:numPr>
+        <w:ind w:left="1440" w:hanging="360"/>
+        <w:rPr>
+          <w:b w:val="1"/>
+        </w:rPr>
+      </w:pPr>
+      <w:r>
+        <w:rPr>
+          <w:b w:val="1"/>
+          <w:rtl w:val="0"/>
+        </w:rPr>
+        <w:t xml:space="preserve">supplier_id</w:t>
+      </w:r>
+    </w:p>
+    <w:p>
+      <w:pPr>
+        <w:numPr>
+          <w:ilvl w:val="1"/>
+          <w:numId w:val="1"/>
+        </w:numPr>
+        <w:ind w:left="1440" w:hanging="360"/>
+        <w:rPr>
+          <w:u w:val="none"/>
+        </w:rPr>
+      </w:pPr>
+      <w:r>
+        <w:rPr>
+          <w:rtl w:val="0"/>
+        </w:rPr>
+        <w:t xml:space="preserve">name</w:t>
+      </w:r>
+    </w:p>
+    <w:p>
+      <w:pPr>
+        <w:numPr>
+          <w:ilvl w:val="1"/>
+          <w:numId w:val="1"/>
+        </w:numPr>
+        <w:ind w:left="1440" w:hanging="360"/>
+        <w:rPr>
+          <w:u w:val="none"/>
+        </w:rPr>
+      </w:pPr>
+      <w:r>
+        <w:rPr>
+          <w:rtl w:val="0"/>
+        </w:rPr>
+        <w:t xml:space="preserve">Email</w:t>
+      </w:r>
+    </w:p>
+    <w:p>
+      <w:pPr>
+        <w:numPr>
+          <w:ilvl w:val="1"/>
+          <w:numId w:val="1"/>
+        </w:numPr>
+        <w:ind w:left="1440" w:hanging="360"/>
+        <w:rPr>
+          <w:u w:val="none"/>
+        </w:rPr>
+      </w:pPr>
+      <w:r>
+        <w:rPr>
+          <w:rtl w:val="0"/>
+        </w:rPr>
+        <w:t xml:space="preserve">phone_number</w:t>
+      </w:r>
+    </w:p>
+    <w:p>
+      <w:pPr>
+        <w:numPr>
+          <w:ilvl w:val="1"/>
+          <w:numId w:val="1"/>
+        </w:numPr>
+        <w:ind w:left="1440" w:hanging="360"/>
+        <w:rPr>
+          <w:u w:val="none"/>
+        </w:rPr>
+      </w:pPr>
+      <w:r>
+        <w:rPr>
+          <w:rtl w:val="0"/>
+        </w:rPr>
+        <w:t xml:space="preserve">address</w:t>
+      </w:r>
+    </w:p>
+    <w:p>
+      <w:pPr>
+        <w:numPr>
+          <w:ilvl w:val="1"/>
+          <w:numId w:val="1"/>
+        </w:numPr>
+        <w:ind w:left="1440" w:hanging="360"/>
+        <w:rPr>
+          <w:u w:val="none"/>
+        </w:rPr>
+      </w:pPr>
+      <w:r>
+        <w:rPr>
+          <w:rtl w:val="0"/>
+        </w:rPr>
+        <w:t xml:space="preserve">city</w:t>
+      </w:r>
+    </w:p>
+    <w:p>
+      <w:pPr>
+        <w:numPr>
+          <w:ilvl w:val="1"/>
+          <w:numId w:val="1"/>
+        </w:numPr>
+        <w:ind w:left="1440" w:hanging="360"/>
+        <w:rPr>
+          <w:u w:val="none"/>
+        </w:rPr>
+      </w:pPr>
+      <w:r>
+        <w:rPr>
+          <w:rtl w:val="0"/>
+        </w:rPr>
+        <w:t xml:space="preserve">State</w:t>
+      </w:r>
+    </w:p>
+    <w:p>
+      <w:pPr>
+        <w:numPr>
+          <w:ilvl w:val="1"/>
+          <w:numId w:val="1"/>
+        </w:numPr>
+        <w:ind w:left="1440" w:hanging="360"/>
+        <w:rPr>
+          <w:u w:val="none"/>
+        </w:rPr>
+      </w:pPr>
+      <w:r>
+        <w:rPr>
+          <w:rtl w:val="0"/>
+        </w:rPr>
+        <w:t xml:space="preserve">pincode</w:t>
+      </w:r>
+    </w:p>
+    <w:p>
+      <w:pPr>
+        <w:numPr>
+          <w:ilvl w:val="0"/>
+          <w:numId w:val="1"/>
+        </w:numPr>
+        <w:ind w:left="720" w:hanging="360"/>
+        <w:rPr>
+          <w:b w:val="1"/>
+        </w:rPr>
+      </w:pPr>
+      <w:r>
+        <w:rPr>
+          <w:b w:val="1"/>
+          <w:rtl w:val="0"/>
+        </w:rPr>
+        <w:t xml:space="preserve">Credentials</w:t>
+      </w:r>
+    </w:p>
+    <w:p>
+      <w:pPr>
+        <w:numPr>
+          <w:ilvl w:val="1"/>
+          <w:numId w:val="1"/>
+        </w:numPr>
+        <w:ind w:left="1440" w:hanging="360"/>
+        <w:rPr>
+          <w:b w:val="1"/>
+        </w:rPr>
+      </w:pPr>
+      <w:r>
+        <w:rPr>
+          <w:b w:val="1"/>
+          <w:rtl w:val="0"/>
+        </w:rPr>
+        <w:t xml:space="preserve">email</w:t>
+      </w:r>
+    </w:p>
+    <w:p>
+      <w:pPr>
+        <w:numPr>
+          <w:ilvl w:val="1"/>
+          <w:numId w:val="1"/>
+        </w:numPr>
+        <w:ind w:left="1440" w:hanging="360"/>
+        <w:rPr>
+          <w:u w:val="none"/>
+        </w:rPr>
+      </w:pPr>
+      <w:r>
+        <w:rPr>
+          <w:rtl w:val="0"/>
+        </w:rPr>
+        <w:t xml:space="preserve">password</w:t>
+      </w:r>
+    </w:p>
+    <w:p>
+      <w:pPr>
+        <w:numPr>
+          <w:ilvl w:val="0"/>
+          <w:numId w:val="1"/>
+        </w:numPr>
+        <w:ind w:left="720" w:hanging="360"/>
+        <w:rPr>
+          <w:b w:val="1"/>
+        </w:rPr>
+      </w:pPr>
+      <w:r>
+        <w:rPr>
+          <w:b w:val="1"/>
+          <w:rtl w:val="0"/>
+        </w:rPr>
+        <w:t xml:space="preserve">Product</w:t>
+      </w:r>
+    </w:p>
+    <w:p>
+      <w:pPr>
+        <w:numPr>
+          <w:ilvl w:val="1"/>
+          <w:numId w:val="1"/>
+        </w:numPr>
+        <w:ind w:left="1440" w:hanging="360"/>
+        <w:rPr>
+          <w:b w:val="1"/>
+        </w:rPr>
+      </w:pPr>
+      <w:r>
+        <w:rPr>
+          <w:b w:val="1"/>
+          <w:rtl w:val="0"/>
+        </w:rPr>
+        <w:t xml:space="preserve">product_id</w:t>
+      </w:r>
+    </w:p>
+    <w:p>
+      <w:pPr>
+        <w:numPr>
+          <w:ilvl w:val="1"/>
+          <w:numId w:val="1"/>
+        </w:numPr>
+        <w:ind w:left="1440" w:hanging="360"/>
+        <w:rPr/>
+      </w:pPr>
+      <w:r>
+        <w:rPr>
+          <w:rtl w:val="0"/>
+        </w:rPr>
+        <w:t xml:space="preserve">item_name</w:t>
+      </w:r>
+    </w:p>
+    <w:p>
+      <w:pPr>
+        <w:numPr>
+          <w:ilvl w:val="1"/>
+          <w:numId w:val="1"/>
+        </w:numPr>
+        <w:ind w:left="1440" w:hanging="360"/>
+        <w:rPr>
+          <w:u w:val="none"/>
+        </w:rPr>
+      </w:pPr>
+      <w:r>
+        <w:rPr>
+          <w:rtl w:val="0"/>
+        </w:rPr>
+        <w:t xml:space="preserve">supplier_id</w:t>
+      </w:r>
+    </w:p>
+    <w:p>
+      <w:pPr>
+        <w:numPr>
+          <w:ilvl w:val="1"/>
+          <w:numId w:val="1"/>
+        </w:numPr>
+        <w:ind w:left="1440" w:hanging="360"/>
+        <w:rPr>
+          <w:u w:val="none"/>
+        </w:rPr>
+      </w:pPr>
+      <w:r>
+        <w:rPr>
+          <w:rtl w:val="0"/>
+        </w:rPr>
+        <w:t xml:space="preserve">stock_quantity</w:t>
+      </w:r>
+    </w:p>
+    <w:p>
+      <w:pPr>
+        <w:numPr>
+          <w:ilvl w:val="1"/>
+          <w:numId w:val="1"/>
+        </w:numPr>
+        <w:ind w:left="1440" w:hanging="360"/>
+        <w:rPr>
+          <w:u w:val="none"/>
+        </w:rPr>
+      </w:pPr>
+      <w:r>
+        <w:rPr>
+          <w:rtl w:val="0"/>
+        </w:rPr>
+        <w:t xml:space="preserve">price</w:t>
+      </w:r>
+    </w:p>
+    <w:p>
+      <w:pPr>
+        <w:numPr>
+          <w:ilvl w:val="1"/>
+          <w:numId w:val="1"/>
+        </w:numPr>
+        <w:ind w:left="1440" w:hanging="360"/>
+        <w:rPr>
+          <w:u w:val="none"/>
+        </w:rPr>
+      </w:pPr>
+      <w:r>
+        <w:rPr>
+          <w:rtl w:val="0"/>
+        </w:rPr>
+        <w:t xml:space="preserve">Brand</w:t>
+      </w:r>
+    </w:p>
+    <w:p>
+      <w:pPr>
+        <w:numPr>
+          <w:ilvl w:val="1"/>
+          <w:numId w:val="1"/>
+        </w:numPr>
+        <w:ind w:left="1440" w:hanging="360"/>
+        <w:rPr>
+          <w:u w:val="none"/>
+        </w:rPr>
+      </w:pPr>
+      <w:r>
+        <w:rPr>
+          <w:rtl w:val="0"/>
+        </w:rPr>
+        <w:t xml:space="preserve">category</w:t>
+      </w:r>
+    </w:p>
+    <w:p>
+      <w:pPr>
+        <w:numPr>
+          <w:ilvl w:val="1"/>
+          <w:numId w:val="1"/>
+        </w:numPr>
+        <w:ind w:left="1440" w:hanging="360"/>
+        <w:rPr>
+          <w:u w:val="none"/>
+        </w:rPr>
+      </w:pPr>
+      <w:r>
+        <w:rPr>
+          <w:rtl w:val="0"/>
+        </w:rPr>
+        <w:t xml:space="preserve">features</w:t>
+      </w:r>
+    </w:p>
+    <w:p>
+      <w:pPr>
+        <w:numPr>
+          <w:ilvl w:val="0"/>
+          <w:numId w:val="1"/>
+        </w:numPr>
+        <w:ind w:left="720" w:hanging="360"/>
+        <w:rPr>
+          <w:b w:val="1"/>
+        </w:rPr>
+      </w:pPr>
+      <w:r>
+        <w:rPr>
+          <w:b w:val="1"/>
+          <w:rtl w:val="0"/>
+        </w:rPr>
+        <w:t xml:space="preserve">Orders</w:t>
+      </w:r>
+    </w:p>
+    <w:p>
+      <w:pPr>
+        <w:numPr>
+          <w:ilvl w:val="1"/>
+          <w:numId w:val="1"/>
+        </w:numPr>
+        <w:ind w:left="1440" w:hanging="360"/>
+        <w:rPr>
+          <w:b w:val="1"/>
+        </w:rPr>
+      </w:pPr>
+      <w:r>
+        <w:rPr>
+          <w:b w:val="1"/>
+          <w:rtl w:val="0"/>
+        </w:rPr>
+        <w:t xml:space="preserve">Order_id</w:t>
+      </w:r>
+    </w:p>
+    <w:p>
+      <w:pPr>
+        <w:numPr>
+          <w:ilvl w:val="1"/>
+          <w:numId w:val="1"/>
+        </w:numPr>
+        <w:ind w:left="1440" w:hanging="360"/>
+        <w:rPr>
+          <w:u w:val="none"/>
+        </w:rPr>
+      </w:pPr>
+      <w:r>
+        <w:rPr>
+          <w:rtl w:val="0"/>
+        </w:rPr>
+        <w:t xml:space="preserve">customer_id</w:t>
+      </w:r>
+    </w:p>
+    <w:p>
+      <w:pPr>
+        <w:numPr>
+          <w:ilvl w:val="1"/>
+          <w:numId w:val="1"/>
+        </w:numPr>
+        <w:ind w:left="1440" w:hanging="360"/>
+        <w:rPr>
+          <w:u w:val="none"/>
+        </w:rPr>
+      </w:pPr>
+      <w:r>
+        <w:rPr>
+          <w:rtl w:val="0"/>
+        </w:rPr>
+        <w:t xml:space="preserve">order_date</w:t>
+      </w:r>
+    </w:p>
+    <w:p>
+      <w:pPr>
+        <w:numPr>
+          <w:ilvl w:val="1"/>
+          <w:numId w:val="1"/>
+        </w:numPr>
+        <w:ind w:left="1440" w:hanging="360"/>
+        <w:rPr>
+          <w:u w:val="none"/>
+        </w:rPr>
+      </w:pPr>
+      <w:r>
+        <w:rPr>
+          <w:rtl w:val="0"/>
+        </w:rPr>
+        <w:t xml:space="preserve">expected_delivery_date</w:t>
+      </w:r>
+    </w:p>
+    <w:p>
+      <w:pPr>
+        <w:numPr>
+          <w:ilvl w:val="1"/>
+          <w:numId w:val="1"/>
+        </w:numPr>
+        <w:ind w:left="1440" w:hanging="360"/>
+        <w:rPr>
+          <w:u w:val="none"/>
+        </w:rPr>
+      </w:pPr>
+      <w:r>
+        <w:rPr>
+          <w:rtl w:val="0"/>
+        </w:rPr>
+        <w:t xml:space="preserve">Delivery_date</w:t>
+      </w:r>
+    </w:p>
+    <w:p>
+      <w:pPr>
+        <w:numPr>
+          <w:ilvl w:val="1"/>
+          <w:numId w:val="1"/>
+        </w:numPr>
+        <w:ind w:left="1440" w:hanging="360"/>
+        <w:rPr>
+          <w:u w:val="none"/>
+        </w:rPr>
+      </w:pPr>
+      <w:r>
+        <w:rPr>
+          <w:rtl w:val="0"/>
+        </w:rPr>
+        <w:t xml:space="preserve">Shipment_id</w:t>
+      </w:r>
+    </w:p>
+    <w:p>
+      <w:pPr>
+        <w:numPr>
+          <w:ilvl w:val="1"/>
+          <w:numId w:val="1"/>
+        </w:numPr>
+        <w:ind w:left="1440" w:hanging="360"/>
+        <w:rPr>
+          <w:u w:val="none"/>
+        </w:rPr>
+      </w:pPr>
+      <w:r>
+        <w:rPr>
+          <w:rtl w:val="0"/>
+        </w:rPr>
+        <w:t xml:space="preserve">status</w:t>
+      </w:r>
+    </w:p>
+    <w:p>
+      <w:pPr>
+        <w:numPr>
+          <w:ilvl w:val="0"/>
+          <w:numId w:val="1"/>
+        </w:numPr>
+        <w:ind w:left="720" w:hanging="360"/>
+        <w:rPr>
+          <w:b w:val="1"/>
+        </w:rPr>
+      </w:pPr>
+      <w:r>
+        <w:rPr>
+          <w:b w:val="1"/>
+          <w:rtl w:val="0"/>
+        </w:rPr>
+        <w:t xml:space="preserve">Order_item</w:t>
+      </w:r>
+    </w:p>
+    <w:p>
+      <w:pPr>
+        <w:numPr>
+          <w:ilvl w:val="1"/>
+          <w:numId w:val="1"/>
+        </w:numPr>
+        <w:ind w:left="1440" w:hanging="360"/>
+        <w:rPr>
+          <w:b w:val="1"/>
+        </w:rPr>
+      </w:pPr>
+      <w:r>
+        <w:rPr>
+          <w:b w:val="1"/>
+          <w:rtl w:val="0"/>
+        </w:rPr>
+        <w:t xml:space="preserve">Order_id</w:t>
+      </w:r>
+    </w:p>
+    <w:p>
+      <w:pPr>
+        <w:numPr>
+          <w:ilvl w:val="1"/>
+          <w:numId w:val="1"/>
+        </w:numPr>
+        <w:ind w:left="1440" w:hanging="360"/>
+        <w:rPr>
+          <w:b w:val="1"/>
+        </w:rPr>
+      </w:pPr>
+      <w:r>
+        <w:rPr>
+          <w:b w:val="1"/>
+          <w:rtl w:val="0"/>
+        </w:rPr>
+        <w:t xml:space="preserve">Product_id</w:t>
+      </w:r>
+    </w:p>
+    <w:p>
+      <w:pPr>
+        <w:numPr>
+          <w:ilvl w:val="1"/>
+          <w:numId w:val="1"/>
+        </w:numPr>
+        <w:ind w:left="1440" w:hanging="360"/>
+        <w:rPr>
+          <w:u w:val="none"/>
+        </w:rPr>
+      </w:pPr>
+      <w:r>
+        <w:rPr>
+          <w:rtl w:val="0"/>
+        </w:rPr>
+        <w:t xml:space="preserve">purchase_price</w:t>
+      </w:r>
+    </w:p>
+    <w:p>
+      <w:pPr>
+        <w:numPr>
+          <w:ilvl w:val="1"/>
+          <w:numId w:val="1"/>
+        </w:numPr>
+        <w:ind w:left="1440" w:hanging="360"/>
+        <w:rPr>
+          <w:u w:val="none"/>
+        </w:rPr>
+      </w:pPr>
+      <w:r>
+        <w:rPr>
+          <w:rtl w:val="0"/>
+        </w:rPr>
+        <w:t xml:space="preserve">quantity</w:t>
+      </w:r>
+    </w:p>
+    <w:p>
+      <w:pPr>
+        <w:numPr>
+          <w:ilvl w:val="1"/>
+          <w:numId w:val="1"/>
+        </w:numPr>
+        <w:ind w:left="1440" w:hanging="360"/>
+        <w:rPr>
+          <w:u w:val="none"/>
+        </w:rPr>
+      </w:pPr>
+      <w:r>
+        <w:rPr>
+          <w:rtl w:val="0"/>
+        </w:rPr>
+        <w:t xml:space="preserve">rating</w:t>
+      </w:r>
+    </w:p>
+    <w:p>
+      <w:pPr>
+        <w:numPr>
+          <w:ilvl w:val="1"/>
+          <w:numId w:val="1"/>
+        </w:numPr>
+        <w:ind w:left="1440" w:hanging="360"/>
+        <w:rPr>
+          <w:u w:val="none"/>
+        </w:rPr>
+      </w:pPr>
+      <w:r>
+        <w:rPr>
+          <w:rtl w:val="0"/>
+        </w:rPr>
+        <w:t xml:space="preserve">review</w:t>
+      </w:r>
+    </w:p>
+    <w:p>
+      <w:pPr>
+        <w:numPr>
+          <w:ilvl w:val="0"/>
+          <w:numId w:val="1"/>
+        </w:numPr>
+        <w:ind w:left="720" w:hanging="360"/>
+        <w:rPr>
+          <w:b w:val="1"/>
+        </w:rPr>
+      </w:pPr>
+      <w:r>
+        <w:rPr>
+          <w:b w:val="1"/>
+          <w:rtl w:val="0"/>
+        </w:rPr>
+        <w:t xml:space="preserve">Transactions</w:t>
+      </w:r>
+    </w:p>
+    <w:p>
+      <w:pPr>
+        <w:numPr>
+          <w:ilvl w:val="1"/>
+          <w:numId w:val="1"/>
+        </w:numPr>
+        <w:ind w:left="1440" w:hanging="360"/>
+        <w:rPr>
+          <w:b w:val="1"/>
+        </w:rPr>
+      </w:pPr>
+      <w:r>
+        <w:rPr>
+          <w:b w:val="1"/>
+          <w:rtl w:val="0"/>
+        </w:rPr>
+        <w:t xml:space="preserve">transaction_id</w:t>
+      </w:r>
+    </w:p>
+    <w:p>
+      <w:pPr>
+        <w:numPr>
+          <w:ilvl w:val="1"/>
+          <w:numId w:val="1"/>
+        </w:numPr>
+        <w:ind w:left="1440" w:hanging="360"/>
+        <w:rPr>
+          <w:u w:val="none"/>
+        </w:rPr>
+      </w:pPr>
+      <w:r>
+        <w:rPr>
+          <w:rtl w:val="0"/>
+        </w:rPr>
+        <w:t xml:space="preserve">Amount</w:t>
+      </w:r>
+    </w:p>
+    <w:p>
+      <w:pPr>
+        <w:numPr>
+          <w:ilvl w:val="1"/>
+          <w:numId w:val="1"/>
+        </w:numPr>
+        <w:ind w:left="1440" w:hanging="360"/>
+        <w:rPr>
+          <w:u w:val="none"/>
+        </w:rPr>
+      </w:pPr>
+      <w:r>
+        <w:rPr>
+          <w:rtl w:val="0"/>
+        </w:rPr>
+        <w:t xml:space="preserve">Date</w:t>
+      </w:r>
+    </w:p>
+    <w:p>
+      <w:pPr>
+        <w:numPr>
+          <w:ilvl w:val="1"/>
+          <w:numId w:val="1"/>
+        </w:numPr>
+        <w:ind w:left="1440" w:hanging="360"/>
+        <w:rPr>
+          <w:u w:val="none"/>
+        </w:rPr>
+      </w:pPr>
+      <w:r>
+        <w:rPr>
+          <w:rtl w:val="0"/>
+        </w:rPr>
+        <w:t xml:space="preserve">Order_id</w:t>
+      </w:r>
+      <w:r>
+        <w:rPr>
+          <w:rtl w:val="0"/>
+        </w:rPr>
+      </w:r>
+    </w:p>
+    <w:p>
+      <w:pPr>
+        <w:rPr/>
+      </w:pPr>
+      <w:r>
+        <w:rPr>
+          <w:rtl w:val="0"/>
+        </w:rPr>
       </w:r>
     </w:p>
     <w:p>
@@ -490,6 +1466,116 @@
   <w:abstractNum w:abstractNumId="1">
     <w:lvl w:ilvl="0">
       <w:start w:val="1"/>
+      <w:numFmt w:val="bullet"/>
+      <w:lvlText w:val="●"/>
+      <w:lvlJc w:val="left"/>
+      <w:pPr>
+        <w:ind w:left="720" w:hanging="360"/>
+      </w:pPr>
+      <w:rPr>
+        <w:u w:val="none"/>
+      </w:rPr>
+    </w:lvl>
+    <w:lvl w:ilvl="1">
+      <w:start w:val="1"/>
+      <w:numFmt w:val="bullet"/>
+      <w:lvlText w:val="○"/>
+      <w:lvlJc w:val="left"/>
+      <w:pPr>
+        <w:ind w:left="1440" w:hanging="360"/>
+      </w:pPr>
+      <w:rPr>
+        <w:u w:val="none"/>
+      </w:rPr>
+    </w:lvl>
+    <w:lvl w:ilvl="2">
+      <w:start w:val="1"/>
+      <w:numFmt w:val="bullet"/>
+      <w:lvlText w:val="■"/>
+      <w:lvlJc w:val="left"/>
+      <w:pPr>
+        <w:ind w:left="2160" w:hanging="360"/>
+      </w:pPr>
+      <w:rPr>
+        <w:u w:val="none"/>
+      </w:rPr>
+    </w:lvl>
+    <w:lvl w:ilvl="3">
+      <w:start w:val="1"/>
+      <w:numFmt w:val="bullet"/>
+      <w:lvlText w:val="●"/>
+      <w:lvlJc w:val="left"/>
+      <w:pPr>
+        <w:ind w:left="2880" w:hanging="360"/>
+      </w:pPr>
+      <w:rPr>
+        <w:u w:val="none"/>
+      </w:rPr>
+    </w:lvl>
+    <w:lvl w:ilvl="4">
+      <w:start w:val="1"/>
+      <w:numFmt w:val="bullet"/>
+      <w:lvlText w:val="○"/>
+      <w:lvlJc w:val="left"/>
+      <w:pPr>
+        <w:ind w:left="3600" w:hanging="360"/>
+      </w:pPr>
+      <w:rPr>
+        <w:u w:val="none"/>
+      </w:rPr>
+    </w:lvl>
+    <w:lvl w:ilvl="5">
+      <w:start w:val="1"/>
+      <w:numFmt w:val="bullet"/>
+      <w:lvlText w:val="■"/>
+      <w:lvlJc w:val="left"/>
+      <w:pPr>
+        <w:ind w:left="4320" w:hanging="360"/>
+      </w:pPr>
+      <w:rPr>
+        <w:u w:val="none"/>
+      </w:rPr>
+    </w:lvl>
+    <w:lvl w:ilvl="6">
+      <w:start w:val="1"/>
+      <w:numFmt w:val="bullet"/>
+      <w:lvlText w:val="●"/>
+      <w:lvlJc w:val="left"/>
+      <w:pPr>
+        <w:ind w:left="5040" w:hanging="360"/>
+      </w:pPr>
+      <w:rPr>
+        <w:u w:val="none"/>
+      </w:rPr>
+    </w:lvl>
+    <w:lvl w:ilvl="7">
+      <w:start w:val="1"/>
+      <w:numFmt w:val="bullet"/>
+      <w:lvlText w:val="○"/>
+      <w:lvlJc w:val="left"/>
+      <w:pPr>
+        <w:ind w:left="5760" w:hanging="360"/>
+      </w:pPr>
+      <w:rPr>
+        <w:u w:val="none"/>
+      </w:rPr>
+    </w:lvl>
+    <w:lvl w:ilvl="8">
+      <w:start w:val="1"/>
+      <w:numFmt w:val="bullet"/>
+      <w:lvlText w:val="■"/>
+      <w:lvlJc w:val="left"/>
+      <w:pPr>
+        <w:ind w:left="6480" w:hanging="360"/>
+      </w:pPr>
+      <w:rPr>
+        <w:u w:val="none"/>
+      </w:rPr>
+    </w:lvl>
+  </w:abstractNum>
+  <w:abstractNum w:abstractNumId="2">
+    <w:lvl w:ilvl="0">
+      <w:start w:val="1"/>
       <w:numFmt w:val="decimal"/>
       <w:lvlText w:val="%1."/>
       <w:lvlJc w:val="left"/>
@@ -597,7 +1683,7 @@
       </w:rPr>
     </w:lvl>
   </w:abstractNum>
-  <w:abstractNum w:abstractNumId="2">
+  <w:abstractNum w:abstractNumId="3">
     <w:lvl w:ilvl="0">
       <w:start w:val="1"/>
       <w:numFmt w:val="decimal"/>
@@ -712,6 +1798,9 @@
   </w:num>
   <w:num w:numId="2">
     <w:abstractNumId w:val="2"/>
+  </w:num>
+  <w:num w:numId="3">
+    <w:abstractNumId w:val="3"/>
   </w:num>
 </w:numbering>
 </file>

</xml_diff>